<commit_message>
Update cookie setting and CORS origins 1. Update file size up to 2MB 2. Restrict origins to only frontend domain
</commit_message>
<xml_diff>
--- a/encountered issues.docx
+++ b/encountered issues.docx
@@ -38,17 +38,595 @@
         <w:t>Enable annotation processor and set processor path to the project’s Lombok.</w:t>
       </w:r>
     </w:p>
+    <w:p/>
+    <w:p/>
+    <w:p>
+      <w:r>
+        <w:rPr>
+          <w:rFonts w:hint="eastAsia"/>
+        </w:rPr>
+        <w:t>CORS:</w:t>
+      </w:r>
+    </w:p>
     <w:p>
       <w:pPr>
         <w:pStyle w:val="a9"/>
         <w:numPr>
           <w:ilvl w:val="0"/>
-          <w:numId w:val="1"/>
-        </w:numPr>
+          <w:numId w:val="2"/>
+        </w:numPr>
+      </w:pPr>
+    </w:p>
+    <w:p>
+      <w:pPr>
+        <w:pStyle w:val="a9"/>
+        <w:numPr>
+          <w:ilvl w:val="1"/>
+          <w:numId w:val="2"/>
+        </w:numPr>
+      </w:pPr>
+      <w:r>
+        <w:rPr>
+          <w:lang w:val="en-AU"/>
+        </w:rPr>
+        <w:t>Problem: Vue-cropper component not showing image</w:t>
+      </w:r>
+    </w:p>
+    <w:p>
+      <w:pPr>
+        <w:pStyle w:val="a9"/>
+        <w:numPr>
+          <w:ilvl w:val="1"/>
+          <w:numId w:val="2"/>
+        </w:numPr>
+      </w:pPr>
+      <w:r>
+        <w:rPr>
+          <w:lang w:val="en-AU"/>
+        </w:rPr>
+        <w:t xml:space="preserve">Root cause: Image </w:t>
+      </w:r>
+      <w:proofErr w:type="spellStart"/>
+      <w:r>
+        <w:rPr>
+          <w:lang w:val="en-AU"/>
+        </w:rPr>
+        <w:t>url</w:t>
+      </w:r>
+      <w:proofErr w:type="spellEnd"/>
+      <w:r>
+        <w:rPr>
+          <w:lang w:val="en-AU"/>
+        </w:rPr>
+        <w:t xml:space="preserve"> is stored in cache and no CORS header is stored because both frontend and backend use localhost</w:t>
+      </w:r>
+    </w:p>
+    <w:p>
+      <w:pPr>
+        <w:pStyle w:val="a9"/>
+        <w:numPr>
+          <w:ilvl w:val="1"/>
+          <w:numId w:val="2"/>
+        </w:numPr>
+      </w:pPr>
+      <w:r>
+        <w:rPr>
+          <w:lang w:val="en-AU"/>
+        </w:rPr>
+        <w:t>Solution:</w:t>
+      </w:r>
+      <w:r>
+        <w:rPr>
+          <w:lang w:val="en-AU"/>
+        </w:rPr>
+        <w:t xml:space="preserve"> For the component, add a timestamp so that the chrome will send a new request along with the CORS header</w:t>
+      </w:r>
+    </w:p>
+    <w:p>
+      <w:pPr>
+        <w:pStyle w:val="a9"/>
+        <w:numPr>
+          <w:ilvl w:val="0"/>
+          <w:numId w:val="2"/>
+        </w:numPr>
+      </w:pPr>
+    </w:p>
+    <w:p>
+      <w:pPr>
+        <w:pStyle w:val="a9"/>
+        <w:numPr>
+          <w:ilvl w:val="1"/>
+          <w:numId w:val="2"/>
+        </w:numPr>
+      </w:pPr>
+      <w:r>
+        <w:rPr>
+          <w:lang w:val="en-AU"/>
+        </w:rPr>
+        <w:t>Problem: Frontend is not storing session cookie</w:t>
+      </w:r>
+    </w:p>
+    <w:p>
+      <w:pPr>
+        <w:pStyle w:val="a9"/>
+        <w:numPr>
+          <w:ilvl w:val="1"/>
+          <w:numId w:val="2"/>
+        </w:numPr>
+      </w:pPr>
+      <w:r>
+        <w:rPr>
+          <w:lang w:val="en-AU"/>
+        </w:rPr>
+        <w:t xml:space="preserve">Root cause: Cookie is stored to </w:t>
+      </w:r>
+      <w:proofErr w:type="gramStart"/>
+      <w:r>
+        <w:rPr>
+          <w:lang w:val="en-AU"/>
+        </w:rPr>
+        <w:t>same-site</w:t>
+      </w:r>
+      <w:proofErr w:type="gramEnd"/>
+      <w:r>
+        <w:rPr>
+          <w:lang w:val="en-AU"/>
+        </w:rPr>
+        <w:t xml:space="preserve"> by default</w:t>
+      </w:r>
+    </w:p>
+    <w:p>
+      <w:pPr>
+        <w:pStyle w:val="a9"/>
+        <w:numPr>
+          <w:ilvl w:val="1"/>
+          <w:numId w:val="2"/>
+        </w:numPr>
+      </w:pPr>
+      <w:r>
+        <w:rPr>
+          <w:lang w:val="en-AU"/>
+        </w:rPr>
+        <w:t xml:space="preserve">Solution: Configure </w:t>
+      </w:r>
+      <w:proofErr w:type="spellStart"/>
+      <w:proofErr w:type="gramStart"/>
+      <w:r>
+        <w:rPr>
+          <w:lang w:val="en-AU"/>
+        </w:rPr>
+        <w:t>server.servlet</w:t>
+      </w:r>
+      <w:proofErr w:type="gramEnd"/>
+      <w:r>
+        <w:rPr>
+          <w:lang w:val="en-AU"/>
+        </w:rPr>
+        <w:t>.</w:t>
+      </w:r>
+      <w:proofErr w:type="gramStart"/>
+      <w:r>
+        <w:rPr>
+          <w:lang w:val="en-AU"/>
+        </w:rPr>
+        <w:t>cookie.same</w:t>
+      </w:r>
+      <w:proofErr w:type="gramEnd"/>
+      <w:r>
+        <w:rPr>
+          <w:lang w:val="en-AU"/>
+        </w:rPr>
+        <w:t>-site&amp;secure</w:t>
+      </w:r>
+      <w:proofErr w:type="spellEnd"/>
+      <w:r>
+        <w:rPr>
+          <w:lang w:val="en-AU"/>
+        </w:rPr>
+        <w:t xml:space="preserve"> tags </w:t>
+      </w:r>
+      <w:proofErr w:type="gramStart"/>
+      <w:r>
+        <w:rPr>
+          <w:lang w:val="en-AU"/>
+        </w:rPr>
+        <w:t>in .</w:t>
+      </w:r>
+      <w:proofErr w:type="spellStart"/>
+      <w:r>
+        <w:rPr>
+          <w:lang w:val="en-AU"/>
+        </w:rPr>
+        <w:t>yaml</w:t>
+      </w:r>
+      <w:proofErr w:type="spellEnd"/>
+      <w:proofErr w:type="gramEnd"/>
+    </w:p>
+    <w:p>
+      <w:pPr>
+        <w:pStyle w:val="a9"/>
+        <w:numPr>
+          <w:ilvl w:val="0"/>
+          <w:numId w:val="2"/>
+        </w:numPr>
+      </w:pPr>
+    </w:p>
+    <w:p>
+      <w:pPr>
+        <w:pStyle w:val="a9"/>
+        <w:numPr>
+          <w:ilvl w:val="1"/>
+          <w:numId w:val="2"/>
+        </w:numPr>
+      </w:pPr>
+      <w:proofErr w:type="spellStart"/>
+      <w:r>
         <w:rPr>
           <w:rFonts w:hint="eastAsia"/>
         </w:rPr>
-      </w:pPr>
+        <w:t>Pr</w:t>
+      </w:r>
+      <w:r>
+        <w:rPr>
+          <w:lang w:val="en-AU"/>
+        </w:rPr>
+        <w:t>oblem</w:t>
+      </w:r>
+      <w:proofErr w:type="spellEnd"/>
+      <w:r>
+        <w:rPr>
+          <w:lang w:val="en-AU"/>
+        </w:rPr>
+        <w:t xml:space="preserve">: </w:t>
+      </w:r>
+      <w:r>
+        <w:rPr>
+          <w:lang w:val="en-AU"/>
+        </w:rPr>
+        <w:t xml:space="preserve">Requests are not carrying </w:t>
+      </w:r>
+      <w:proofErr w:type="gramStart"/>
+      <w:r>
+        <w:rPr>
+          <w:lang w:val="en-AU"/>
+        </w:rPr>
+        <w:t>cookie</w:t>
+      </w:r>
+      <w:proofErr w:type="gramEnd"/>
+    </w:p>
+    <w:p>
+      <w:pPr>
+        <w:pStyle w:val="a9"/>
+        <w:numPr>
+          <w:ilvl w:val="1"/>
+          <w:numId w:val="2"/>
+        </w:numPr>
+      </w:pPr>
+      <w:r>
+        <w:rPr>
+          <w:rFonts w:hint="eastAsia"/>
+          <w:lang w:val="en-AU"/>
+        </w:rPr>
+        <w:t>R</w:t>
+      </w:r>
+      <w:r>
+        <w:rPr>
+          <w:lang w:val="en-AU"/>
+        </w:rPr>
+        <w:t>oot cause: Allow credentials when origins are set to wildcard</w:t>
+      </w:r>
+    </w:p>
+    <w:p>
+      <w:pPr>
+        <w:pStyle w:val="a9"/>
+        <w:numPr>
+          <w:ilvl w:val="1"/>
+          <w:numId w:val="2"/>
+        </w:numPr>
+      </w:pPr>
+      <w:r>
+        <w:rPr>
+          <w:lang w:val="en-AU"/>
+        </w:rPr>
+        <w:t xml:space="preserve">Solution: Set </w:t>
+      </w:r>
+      <w:proofErr w:type="spellStart"/>
+      <w:r>
+        <w:rPr>
+          <w:lang w:val="en-AU"/>
+        </w:rPr>
+        <w:t>allowCredentials</w:t>
+      </w:r>
+      <w:proofErr w:type="spellEnd"/>
+      <w:r>
+        <w:rPr>
+          <w:lang w:val="en-AU"/>
+        </w:rPr>
+        <w:t xml:space="preserve"> to true in backend</w:t>
+      </w:r>
+      <w:r>
+        <w:rPr>
+          <w:lang w:val="en-AU"/>
+        </w:rPr>
+        <w:tab/>
+      </w:r>
+    </w:p>
+    <w:p>
+      <w:pPr>
+        <w:pStyle w:val="a9"/>
+        <w:numPr>
+          <w:ilvl w:val="0"/>
+          <w:numId w:val="2"/>
+        </w:numPr>
+      </w:pPr>
+    </w:p>
+    <w:p>
+      <w:pPr>
+        <w:pStyle w:val="a9"/>
+        <w:numPr>
+          <w:ilvl w:val="1"/>
+          <w:numId w:val="2"/>
+        </w:numPr>
+      </w:pPr>
+      <w:r>
+        <w:rPr>
+          <w:lang w:val="en-AU"/>
+        </w:rPr>
+        <w:t>Problem: Cannot access to AWS S3 objects due to CORS</w:t>
+      </w:r>
+    </w:p>
+    <w:p>
+      <w:pPr>
+        <w:pStyle w:val="a9"/>
+        <w:numPr>
+          <w:ilvl w:val="1"/>
+          <w:numId w:val="2"/>
+        </w:numPr>
+      </w:pPr>
+      <w:r>
+        <w:rPr>
+          <w:lang w:val="en-AU"/>
+        </w:rPr>
+        <w:t xml:space="preserve">Root cause: Access is </w:t>
+      </w:r>
+      <w:proofErr w:type="gramStart"/>
+      <w:r>
+        <w:rPr>
+          <w:lang w:val="en-AU"/>
+        </w:rPr>
+        <w:t>restricted</w:t>
+      </w:r>
+      <w:proofErr w:type="gramEnd"/>
+      <w:r>
+        <w:rPr>
+          <w:lang w:val="en-AU"/>
+        </w:rPr>
+        <w:t xml:space="preserve"> and CORS policy is not added</w:t>
+      </w:r>
+    </w:p>
+    <w:p>
+      <w:pPr>
+        <w:pStyle w:val="a9"/>
+        <w:numPr>
+          <w:ilvl w:val="1"/>
+          <w:numId w:val="2"/>
+        </w:numPr>
+      </w:pPr>
+      <w:r>
+        <w:rPr>
+          <w:lang w:val="en-AU"/>
+        </w:rPr>
+        <w:t>Solution: Add CORS policy and open access</w:t>
+      </w:r>
+    </w:p>
+    <w:p>
+      <w:pPr>
+        <w:rPr>
+          <w:lang w:val="en-AU"/>
+        </w:rPr>
+      </w:pPr>
+      <w:r>
+        <w:rPr>
+          <w:lang w:val="en-AU"/>
+        </w:rPr>
+        <w:t>Deployment:</w:t>
+      </w:r>
+    </w:p>
+    <w:p>
+      <w:pPr>
+        <w:pStyle w:val="a9"/>
+        <w:numPr>
+          <w:ilvl w:val="0"/>
+          <w:numId w:val="4"/>
+        </w:numPr>
+        <w:rPr>
+          <w:lang w:val="en-AU"/>
+        </w:rPr>
+      </w:pPr>
+    </w:p>
+    <w:p>
+      <w:pPr>
+        <w:pStyle w:val="a9"/>
+        <w:numPr>
+          <w:ilvl w:val="1"/>
+          <w:numId w:val="4"/>
+        </w:numPr>
+        <w:rPr>
+          <w:lang w:val="en-AU"/>
+        </w:rPr>
+      </w:pPr>
+      <w:r>
+        <w:rPr>
+          <w:lang w:val="en-AU"/>
+        </w:rPr>
+        <w:t>Problem: Not connecting to the remote database</w:t>
+      </w:r>
+    </w:p>
+    <w:p>
+      <w:pPr>
+        <w:pStyle w:val="a9"/>
+        <w:numPr>
+          <w:ilvl w:val="1"/>
+          <w:numId w:val="4"/>
+        </w:numPr>
+        <w:rPr>
+          <w:lang w:val="en-AU"/>
+        </w:rPr>
+      </w:pPr>
+      <w:r>
+        <w:rPr>
+          <w:lang w:val="en-AU"/>
+        </w:rPr>
+        <w:t xml:space="preserve">Root cause: URL not recognised by the Java application </w:t>
+      </w:r>
+      <w:proofErr w:type="gramStart"/>
+      <w:r>
+        <w:rPr>
+          <w:lang w:val="en-AU"/>
+        </w:rPr>
+        <w:t>in .</w:t>
+      </w:r>
+      <w:proofErr w:type="spellStart"/>
+      <w:r>
+        <w:rPr>
+          <w:lang w:val="en-AU"/>
+        </w:rPr>
+        <w:t>yaml</w:t>
+      </w:r>
+      <w:proofErr w:type="spellEnd"/>
+      <w:proofErr w:type="gramEnd"/>
+    </w:p>
+    <w:p>
+      <w:pPr>
+        <w:pStyle w:val="a9"/>
+        <w:numPr>
+          <w:ilvl w:val="1"/>
+          <w:numId w:val="4"/>
+        </w:numPr>
+        <w:rPr>
+          <w:lang w:val="en-AU"/>
+        </w:rPr>
+      </w:pPr>
+      <w:r>
+        <w:rPr>
+          <w:lang w:val="en-AU"/>
+        </w:rPr>
+        <w:t xml:space="preserve">Solution: Add </w:t>
+      </w:r>
+      <w:proofErr w:type="spellStart"/>
+      <w:r>
+        <w:rPr>
+          <w:lang w:val="en-AU"/>
+        </w:rPr>
+        <w:t>jdbc</w:t>
+      </w:r>
+      <w:proofErr w:type="spellEnd"/>
+      <w:r>
+        <w:rPr>
+          <w:lang w:val="en-AU"/>
+        </w:rPr>
+        <w:t xml:space="preserve">: before the </w:t>
+      </w:r>
+      <w:proofErr w:type="spellStart"/>
+      <w:r>
+        <w:rPr>
+          <w:lang w:val="en-AU"/>
+        </w:rPr>
+        <w:t>url</w:t>
+      </w:r>
+      <w:proofErr w:type="spellEnd"/>
+      <w:r>
+        <w:rPr>
+          <w:lang w:val="en-AU"/>
+        </w:rPr>
+        <w:t xml:space="preserve"> string</w:t>
+      </w:r>
+    </w:p>
+    <w:p>
+      <w:pPr>
+        <w:pStyle w:val="a9"/>
+        <w:numPr>
+          <w:ilvl w:val="0"/>
+          <w:numId w:val="4"/>
+        </w:numPr>
+        <w:rPr>
+          <w:lang w:val="en-AU"/>
+        </w:rPr>
+      </w:pPr>
+    </w:p>
+    <w:p>
+      <w:pPr>
+        <w:pStyle w:val="a9"/>
+        <w:numPr>
+          <w:ilvl w:val="1"/>
+          <w:numId w:val="4"/>
+        </w:numPr>
+        <w:rPr>
+          <w:lang w:val="en-AU"/>
+        </w:rPr>
+      </w:pPr>
+      <w:r>
+        <w:rPr>
+          <w:lang w:val="en-AU"/>
+        </w:rPr>
+        <w:t xml:space="preserve">Problem: </w:t>
+      </w:r>
+      <w:r>
+        <w:rPr>
+          <w:lang w:val="en-AU"/>
+        </w:rPr>
+        <w:t>Failed to register domain name with the DNS provider</w:t>
+      </w:r>
+    </w:p>
+    <w:p>
+      <w:pPr>
+        <w:pStyle w:val="a9"/>
+        <w:numPr>
+          <w:ilvl w:val="1"/>
+          <w:numId w:val="4"/>
+        </w:numPr>
+        <w:rPr>
+          <w:lang w:val="en-AU"/>
+        </w:rPr>
+      </w:pPr>
+      <w:r>
+        <w:rPr>
+          <w:lang w:val="en-AU"/>
+        </w:rPr>
+        <w:t>Root cause: CTYPE is automatically registered as A type when using root domain in the DNS provider</w:t>
+      </w:r>
+    </w:p>
+    <w:p>
+      <w:pPr>
+        <w:pStyle w:val="a9"/>
+        <w:numPr>
+          <w:ilvl w:val="1"/>
+          <w:numId w:val="4"/>
+        </w:numPr>
+        <w:rPr>
+          <w:lang w:val="en-AU"/>
+        </w:rPr>
+      </w:pPr>
+      <w:r>
+        <w:rPr>
+          <w:lang w:val="en-AU"/>
+        </w:rPr>
+        <w:t xml:space="preserve">Solution: Add www. before the root </w:t>
+      </w:r>
+      <w:proofErr w:type="spellStart"/>
+      <w:r>
+        <w:rPr>
+          <w:lang w:val="en-AU"/>
+        </w:rPr>
+        <w:t>domain</w:t>
+      </w:r>
+      <w:r>
+        <w:rPr>
+          <w:lang w:val="en-AU"/>
+        </w:rPr>
+        <w:t>d</w:t>
+      </w:r>
+      <w:proofErr w:type="spellEnd"/>
     </w:p>
     <w:sectPr>
       <w:pgSz w:w="11906" w:h="16838"/>
@@ -63,6 +641,273 @@
 <file path=word/numbering.xml><?xml version="1.0" encoding="utf-8"?>
 <w:numbering xmlns:wpc="http://schemas.microsoft.com/office/word/2010/wordprocessingCanvas" xmlns:cx="http://schemas.microsoft.com/office/drawing/2014/chartex" xmlns:cx1="http://schemas.microsoft.com/office/drawing/2015/9/8/chartex" xmlns:cx2="http://schemas.microsoft.com/office/drawing/2015/10/21/chartex" xmlns:cx3="http://schemas.microsoft.com/office/drawing/2016/5/9/chartex" xmlns:cx4="http://schemas.microsoft.com/office/drawing/2016/5/10/chartex" xmlns:cx5="http://schemas.microsoft.com/office/drawing/2016/5/11/chartex" xmlns:cx6="http://schemas.microsoft.com/office/drawing/2016/5/12/chartex" xmlns:cx7="http://schemas.microsoft.com/office/drawing/2016/5/13/chartex" xmlns:cx8="http://schemas.microsoft.com/office/drawing/2016/5/14/chartex" xmlns:mc="http://schemas.openxmlformats.org/markup-compatibility/2006" xmlns:aink="http://schemas.microsoft.com/office/drawing/2016/ink" xmlns:am3d="http://schemas.microsoft.com/office/drawing/2017/model3d" xmlns:o="urn:schemas-microsoft-com:office:office" xmlns:oel="http://schemas.microsoft.com/office/2019/extlst" xmlns:r="http://schemas.openxmlformats.org/officeDocument/2006/relationships" xmlns:m="http://schemas.openxmlformats.org/officeDocument/2006/math" xmlns:v="urn:schemas-microsoft-com:vml" xmlns:wp14="http://schemas.microsoft.com/office/word/2010/wordprocessingDrawing" xmlns:wp="http://schemas.openxmlformats.org/drawingml/2006/wordprocessingDrawing" xmlns:w10="urn:schemas-microsoft-com:office:word" xmlns:w="http://schemas.openxmlformats.org/wordprocessingml/2006/main" xmlns:w14="http://schemas.microsoft.com/office/word/2010/wordml" xmlns:w15="http://schemas.microsoft.com/office/word/2012/wordml" xmlns:w16cex="http://schemas.microsoft.com/office/word/2018/wordml/cex" xmlns:w16cid="http://schemas.microsoft.com/office/word/2016/wordml/cid" xmlns:w16="http://schemas.microsoft.com/office/word/2018/wordml" xmlns:w16du="http://schemas.microsoft.com/office/word/2023/wordml/word16du" xmlns:w16sdtdh="http://schemas.microsoft.com/office/word/2020/wordml/sdtdatahash" xmlns:w16sdtfl="http://schemas.microsoft.com/office/word/2024/wordml/sdtformatlock" xmlns:w16se="http://schemas.microsoft.com/office/word/2015/wordml/symex" xmlns:wpg="http://schemas.microsoft.com/office/word/2010/wordprocessingGroup" xmlns:wpi="http://schemas.microsoft.com/office/word/2010/wordprocessingInk" xmlns:wne="http://schemas.microsoft.com/office/word/2006/wordml" xmlns:wps="http://schemas.microsoft.com/office/word/2010/wordprocessingShape" mc:Ignorable="w14 w15 w16se w16cid w16 w16cex w16sdtdh w16sdtfl w16du wp14">
   <w:abstractNum w:abstractNumId="0" w15:restartNumberingAfterBreak="0">
+    <w:nsid w:val="37352948"/>
+    <w:multiLevelType w:val="hybridMultilevel"/>
+    <w:tmpl w:val="B5D2AEF2"/>
+    <w:lvl w:ilvl="0" w:tplc="9E9EB40C">
+      <w:start w:val="1"/>
+      <w:numFmt w:val="decimal"/>
+      <w:lvlText w:val="%1."/>
+      <w:lvlJc w:val="left"/>
+      <w:pPr>
+        <w:ind w:left="360" w:hanging="360"/>
+      </w:pPr>
+      <w:rPr>
+        <w:rFonts w:hint="default"/>
+      </w:rPr>
+    </w:lvl>
+    <w:lvl w:ilvl="1" w:tplc="04090019">
+      <w:start w:val="1"/>
+      <w:numFmt w:val="lowerLetter"/>
+      <w:lvlText w:val="%2)"/>
+      <w:lvlJc w:val="left"/>
+      <w:pPr>
+        <w:ind w:left="880" w:hanging="440"/>
+      </w:pPr>
+    </w:lvl>
+    <w:lvl w:ilvl="2" w:tplc="0409001B" w:tentative="1">
+      <w:start w:val="1"/>
+      <w:numFmt w:val="lowerRoman"/>
+      <w:lvlText w:val="%3."/>
+      <w:lvlJc w:val="right"/>
+      <w:pPr>
+        <w:ind w:left="1320" w:hanging="440"/>
+      </w:pPr>
+    </w:lvl>
+    <w:lvl w:ilvl="3" w:tplc="0409000F" w:tentative="1">
+      <w:start w:val="1"/>
+      <w:numFmt w:val="decimal"/>
+      <w:lvlText w:val="%4."/>
+      <w:lvlJc w:val="left"/>
+      <w:pPr>
+        <w:ind w:left="1760" w:hanging="440"/>
+      </w:pPr>
+    </w:lvl>
+    <w:lvl w:ilvl="4" w:tplc="04090019" w:tentative="1">
+      <w:start w:val="1"/>
+      <w:numFmt w:val="lowerLetter"/>
+      <w:lvlText w:val="%5)"/>
+      <w:lvlJc w:val="left"/>
+      <w:pPr>
+        <w:ind w:left="2200" w:hanging="440"/>
+      </w:pPr>
+    </w:lvl>
+    <w:lvl w:ilvl="5" w:tplc="0409001B" w:tentative="1">
+      <w:start w:val="1"/>
+      <w:numFmt w:val="lowerRoman"/>
+      <w:lvlText w:val="%6."/>
+      <w:lvlJc w:val="right"/>
+      <w:pPr>
+        <w:ind w:left="2640" w:hanging="440"/>
+      </w:pPr>
+    </w:lvl>
+    <w:lvl w:ilvl="6" w:tplc="0409000F" w:tentative="1">
+      <w:start w:val="1"/>
+      <w:numFmt w:val="decimal"/>
+      <w:lvlText w:val="%7."/>
+      <w:lvlJc w:val="left"/>
+      <w:pPr>
+        <w:ind w:left="3080" w:hanging="440"/>
+      </w:pPr>
+    </w:lvl>
+    <w:lvl w:ilvl="7" w:tplc="04090019" w:tentative="1">
+      <w:start w:val="1"/>
+      <w:numFmt w:val="lowerLetter"/>
+      <w:lvlText w:val="%8)"/>
+      <w:lvlJc w:val="left"/>
+      <w:pPr>
+        <w:ind w:left="3520" w:hanging="440"/>
+      </w:pPr>
+    </w:lvl>
+    <w:lvl w:ilvl="8" w:tplc="0409001B" w:tentative="1">
+      <w:start w:val="1"/>
+      <w:numFmt w:val="lowerRoman"/>
+      <w:lvlText w:val="%9."/>
+      <w:lvlJc w:val="right"/>
+      <w:pPr>
+        <w:ind w:left="3960" w:hanging="440"/>
+      </w:pPr>
+    </w:lvl>
+  </w:abstractNum>
+  <w:abstractNum w:abstractNumId="1" w15:restartNumberingAfterBreak="0">
+    <w:nsid w:val="60706653"/>
+    <w:multiLevelType w:val="hybridMultilevel"/>
+    <w:tmpl w:val="1270D0A2"/>
+    <w:lvl w:ilvl="0" w:tplc="7A44EDD8">
+      <w:start w:val="1"/>
+      <w:numFmt w:val="decimal"/>
+      <w:lvlText w:val="%1."/>
+      <w:lvlJc w:val="left"/>
+      <w:pPr>
+        <w:ind w:left="360" w:hanging="360"/>
+      </w:pPr>
+      <w:rPr>
+        <w:rFonts w:hint="default"/>
+      </w:rPr>
+    </w:lvl>
+    <w:lvl w:ilvl="1" w:tplc="04090019" w:tentative="1">
+      <w:start w:val="1"/>
+      <w:numFmt w:val="lowerLetter"/>
+      <w:lvlText w:val="%2)"/>
+      <w:lvlJc w:val="left"/>
+      <w:pPr>
+        <w:ind w:left="880" w:hanging="440"/>
+      </w:pPr>
+    </w:lvl>
+    <w:lvl w:ilvl="2" w:tplc="0409001B" w:tentative="1">
+      <w:start w:val="1"/>
+      <w:numFmt w:val="lowerRoman"/>
+      <w:lvlText w:val="%3."/>
+      <w:lvlJc w:val="right"/>
+      <w:pPr>
+        <w:ind w:left="1320" w:hanging="440"/>
+      </w:pPr>
+    </w:lvl>
+    <w:lvl w:ilvl="3" w:tplc="0409000F" w:tentative="1">
+      <w:start w:val="1"/>
+      <w:numFmt w:val="decimal"/>
+      <w:lvlText w:val="%4."/>
+      <w:lvlJc w:val="left"/>
+      <w:pPr>
+        <w:ind w:left="1760" w:hanging="440"/>
+      </w:pPr>
+    </w:lvl>
+    <w:lvl w:ilvl="4" w:tplc="04090019" w:tentative="1">
+      <w:start w:val="1"/>
+      <w:numFmt w:val="lowerLetter"/>
+      <w:lvlText w:val="%5)"/>
+      <w:lvlJc w:val="left"/>
+      <w:pPr>
+        <w:ind w:left="2200" w:hanging="440"/>
+      </w:pPr>
+    </w:lvl>
+    <w:lvl w:ilvl="5" w:tplc="0409001B" w:tentative="1">
+      <w:start w:val="1"/>
+      <w:numFmt w:val="lowerRoman"/>
+      <w:lvlText w:val="%6."/>
+      <w:lvlJc w:val="right"/>
+      <w:pPr>
+        <w:ind w:left="2640" w:hanging="440"/>
+      </w:pPr>
+    </w:lvl>
+    <w:lvl w:ilvl="6" w:tplc="0409000F" w:tentative="1">
+      <w:start w:val="1"/>
+      <w:numFmt w:val="decimal"/>
+      <w:lvlText w:val="%7."/>
+      <w:lvlJc w:val="left"/>
+      <w:pPr>
+        <w:ind w:left="3080" w:hanging="440"/>
+      </w:pPr>
+    </w:lvl>
+    <w:lvl w:ilvl="7" w:tplc="04090019" w:tentative="1">
+      <w:start w:val="1"/>
+      <w:numFmt w:val="lowerLetter"/>
+      <w:lvlText w:val="%8)"/>
+      <w:lvlJc w:val="left"/>
+      <w:pPr>
+        <w:ind w:left="3520" w:hanging="440"/>
+      </w:pPr>
+    </w:lvl>
+    <w:lvl w:ilvl="8" w:tplc="0409001B" w:tentative="1">
+      <w:start w:val="1"/>
+      <w:numFmt w:val="lowerRoman"/>
+      <w:lvlText w:val="%9."/>
+      <w:lvlJc w:val="right"/>
+      <w:pPr>
+        <w:ind w:left="3960" w:hanging="440"/>
+      </w:pPr>
+    </w:lvl>
+  </w:abstractNum>
+  <w:abstractNum w:abstractNumId="2" w15:restartNumberingAfterBreak="0">
+    <w:nsid w:val="668D6FB3"/>
+    <w:multiLevelType w:val="hybridMultilevel"/>
+    <w:tmpl w:val="95C8BC0C"/>
+    <w:lvl w:ilvl="0" w:tplc="3BCC8D84">
+      <w:start w:val="1"/>
+      <w:numFmt w:val="decimal"/>
+      <w:lvlText w:val="%1."/>
+      <w:lvlJc w:val="left"/>
+      <w:pPr>
+        <w:ind w:left="360" w:hanging="360"/>
+      </w:pPr>
+      <w:rPr>
+        <w:rFonts w:hint="default"/>
+      </w:rPr>
+    </w:lvl>
+    <w:lvl w:ilvl="1" w:tplc="04090019">
+      <w:start w:val="1"/>
+      <w:numFmt w:val="lowerLetter"/>
+      <w:lvlText w:val="%2)"/>
+      <w:lvlJc w:val="left"/>
+      <w:pPr>
+        <w:ind w:left="880" w:hanging="440"/>
+      </w:pPr>
+    </w:lvl>
+    <w:lvl w:ilvl="2" w:tplc="0409001B" w:tentative="1">
+      <w:start w:val="1"/>
+      <w:numFmt w:val="lowerRoman"/>
+      <w:lvlText w:val="%3."/>
+      <w:lvlJc w:val="right"/>
+      <w:pPr>
+        <w:ind w:left="1320" w:hanging="440"/>
+      </w:pPr>
+    </w:lvl>
+    <w:lvl w:ilvl="3" w:tplc="0409000F" w:tentative="1">
+      <w:start w:val="1"/>
+      <w:numFmt w:val="decimal"/>
+      <w:lvlText w:val="%4."/>
+      <w:lvlJc w:val="left"/>
+      <w:pPr>
+        <w:ind w:left="1760" w:hanging="440"/>
+      </w:pPr>
+    </w:lvl>
+    <w:lvl w:ilvl="4" w:tplc="04090019" w:tentative="1">
+      <w:start w:val="1"/>
+      <w:numFmt w:val="lowerLetter"/>
+      <w:lvlText w:val="%5)"/>
+      <w:lvlJc w:val="left"/>
+      <w:pPr>
+        <w:ind w:left="2200" w:hanging="440"/>
+      </w:pPr>
+    </w:lvl>
+    <w:lvl w:ilvl="5" w:tplc="0409001B" w:tentative="1">
+      <w:start w:val="1"/>
+      <w:numFmt w:val="lowerRoman"/>
+      <w:lvlText w:val="%6."/>
+      <w:lvlJc w:val="right"/>
+      <w:pPr>
+        <w:ind w:left="2640" w:hanging="440"/>
+      </w:pPr>
+    </w:lvl>
+    <w:lvl w:ilvl="6" w:tplc="0409000F" w:tentative="1">
+      <w:start w:val="1"/>
+      <w:numFmt w:val="decimal"/>
+      <w:lvlText w:val="%7."/>
+      <w:lvlJc w:val="left"/>
+      <w:pPr>
+        <w:ind w:left="3080" w:hanging="440"/>
+      </w:pPr>
+    </w:lvl>
+    <w:lvl w:ilvl="7" w:tplc="04090019" w:tentative="1">
+      <w:start w:val="1"/>
+      <w:numFmt w:val="lowerLetter"/>
+      <w:lvlText w:val="%8)"/>
+      <w:lvlJc w:val="left"/>
+      <w:pPr>
+        <w:ind w:left="3520" w:hanging="440"/>
+      </w:pPr>
+    </w:lvl>
+    <w:lvl w:ilvl="8" w:tplc="0409001B" w:tentative="1">
+      <w:start w:val="1"/>
+      <w:numFmt w:val="lowerRoman"/>
+      <w:lvlText w:val="%9."/>
+      <w:lvlJc w:val="right"/>
+      <w:pPr>
+        <w:ind w:left="3960" w:hanging="440"/>
+      </w:pPr>
+    </w:lvl>
+  </w:abstractNum>
+  <w:abstractNum w:abstractNumId="3" w15:restartNumberingAfterBreak="0">
     <w:nsid w:val="67033B39"/>
     <w:multiLevelType w:val="hybridMultilevel"/>
     <w:tmpl w:val="743EF23A"/>
@@ -152,7 +997,16 @@
     </w:lvl>
   </w:abstractNum>
   <w:num w:numId="1" w16cid:durableId="671496749">
+    <w:abstractNumId w:val="3"/>
+  </w:num>
+  <w:num w:numId="2" w16cid:durableId="263535955">
     <w:abstractNumId w:val="0"/>
+  </w:num>
+  <w:num w:numId="3" w16cid:durableId="1029528266">
+    <w:abstractNumId w:val="1"/>
+  </w:num>
+  <w:num w:numId="4" w16cid:durableId="1165977690">
+    <w:abstractNumId w:val="2"/>
   </w:num>
 </w:numbering>
 </file>

</xml_diff>